<commit_message>
week4 and week3 stream api added
</commit_message>
<xml_diff>
--- a/Week4/1_10_JVM_internal_Вопросы_для_подготовки.docx
+++ b/Week4/1_10_JVM_internal_Вопросы_для_подготовки.docx
@@ -46,36 +46,22 @@
           <w:color w:val="FF0000"/>
           <w:lang w:val="ru-RU"/>
         </w:rPr>
-        <w:t xml:space="preserve">1) </w:t>
-      </w:r>
-      <w:r>
-        <w:rPr>
-          <w:color w:val="FF0000"/>
-          <w:lang w:val="ru-RU"/>
-        </w:rPr>
-        <w:t>позволяет запускать Java-программы на любом устройстве или в любой операционной системе;</w:t>
-      </w:r>
-    </w:p>
-    <w:p>
-      <w:pPr>
-        <w:rPr>
-          <w:color w:val="FF0000"/>
-          <w:lang w:val="ru-RU"/>
-        </w:rPr>
-      </w:pPr>
-      <w:r>
-        <w:rPr>
-          <w:color w:val="FF0000"/>
-          <w:lang w:val="ru-RU"/>
-        </w:rPr>
-        <w:t xml:space="preserve">2) </w:t>
-      </w:r>
-      <w:r>
-        <w:rPr>
-          <w:color w:val="FF0000"/>
-          <w:lang w:val="ru-RU"/>
-        </w:rPr>
-        <w:t>даёт доступ к управлению памятью программ и её оптимизации.</w:t>
+        <w:t>1) позволяет запускать Java-программы на любом устройстве или в любой операционной системе;</w:t>
+      </w:r>
+    </w:p>
+    <w:p>
+      <w:pPr>
+        <w:rPr>
+          <w:color w:val="FF0000"/>
+          <w:lang w:val="ru-RU"/>
+        </w:rPr>
+      </w:pPr>
+      <w:r>
+        <w:rPr>
+          <w:color w:val="FF0000"/>
+          <w:lang w:val="ru-RU"/>
+        </w:rPr>
+        <w:t>2) даёт доступ к управлению памятью программ и её оптимизации.</w:t>
       </w:r>
     </w:p>
     <w:p>
@@ -541,7 +527,7 @@
       <w:pPr>
         <w:rPr>
           <w:color w:val="FF0000"/>
-          <w:lang w:val="en-US"/>
+          <w:lang w:val="ru-RU"/>
         </w:rPr>
       </w:pPr>
       <w:r>
@@ -620,148 +606,85 @@
         </w:rPr>
         <w:t xml:space="preserve"> </w:t>
       </w:r>
-      <w:proofErr w:type="spellStart"/>
-      <w:r>
-        <w:rPr>
-          <w:color w:val="FF0000"/>
-          <w:lang w:val="en-US"/>
-        </w:rPr>
-        <w:t>Это</w:t>
-      </w:r>
-      <w:proofErr w:type="spellEnd"/>
-      <w:r>
-        <w:rPr>
-          <w:color w:val="FF0000"/>
-          <w:lang w:val="en-US"/>
+      <w:r>
+        <w:rPr>
+          <w:color w:val="FF0000"/>
+          <w:lang w:val="ru-RU"/>
+        </w:rPr>
+        <w:t>Это также дочерний элемент загрузчика классов расширений.</w:t>
+      </w:r>
+    </w:p>
+    <w:p>
+      <w:pPr>
+        <w:rPr>
+          <w:lang w:val="ru-RU"/>
+        </w:rPr>
+      </w:pPr>
+      <w:r>
+        <w:rPr>
+          <w:lang w:val="ru-RU"/>
+        </w:rPr>
+        <w:t xml:space="preserve">- </w:t>
+      </w:r>
+      <w:r>
+        <w:t>Расскажите</w:t>
+      </w:r>
+      <w:r>
+        <w:rPr>
+          <w:lang w:val="ru-RU"/>
         </w:rPr>
         <w:t xml:space="preserve"> </w:t>
       </w:r>
-      <w:proofErr w:type="spellStart"/>
-      <w:r>
-        <w:rPr>
-          <w:color w:val="FF0000"/>
-          <w:lang w:val="en-US"/>
-        </w:rPr>
-        <w:t>также</w:t>
-      </w:r>
-      <w:proofErr w:type="spellEnd"/>
-      <w:r>
-        <w:rPr>
-          <w:color w:val="FF0000"/>
-          <w:lang w:val="en-US"/>
+      <w:r>
+        <w:t>про</w:t>
+      </w:r>
+      <w:r>
+        <w:rPr>
+          <w:lang w:val="ru-RU"/>
         </w:rPr>
         <w:t xml:space="preserve"> </w:t>
       </w:r>
-      <w:proofErr w:type="spellStart"/>
-      <w:r>
-        <w:rPr>
-          <w:color w:val="FF0000"/>
-          <w:lang w:val="en-US"/>
-        </w:rPr>
-        <w:t>дочерний</w:t>
-      </w:r>
-      <w:proofErr w:type="spellEnd"/>
-      <w:r>
-        <w:rPr>
-          <w:color w:val="FF0000"/>
-          <w:lang w:val="en-US"/>
+      <w:r>
+        <w:rPr>
+          <w:lang w:val="en-US"/>
+        </w:rPr>
+        <w:t>user</w:t>
+      </w:r>
+      <w:r>
+        <w:rPr>
+          <w:lang w:val="ru-RU"/>
+        </w:rPr>
+        <w:t>-</w:t>
+      </w:r>
+      <w:r>
+        <w:rPr>
+          <w:lang w:val="en-US"/>
+        </w:rPr>
+        <w:t>defined</w:t>
+      </w:r>
+      <w:r>
+        <w:rPr>
+          <w:lang w:val="ru-RU"/>
         </w:rPr>
         <w:t xml:space="preserve"> </w:t>
       </w:r>
-      <w:proofErr w:type="spellStart"/>
-      <w:r>
-        <w:rPr>
-          <w:color w:val="FF0000"/>
-          <w:lang w:val="en-US"/>
-        </w:rPr>
-        <w:t>элемент</w:t>
-      </w:r>
-      <w:proofErr w:type="spellEnd"/>
-      <w:r>
-        <w:rPr>
-          <w:color w:val="FF0000"/>
-          <w:lang w:val="en-US"/>
+      <w:r>
+        <w:rPr>
+          <w:lang w:val="en-US"/>
+        </w:rPr>
+        <w:t>class</w:t>
+      </w:r>
+      <w:r>
+        <w:rPr>
+          <w:lang w:val="ru-RU"/>
         </w:rPr>
         <w:t xml:space="preserve"> </w:t>
       </w:r>
-      <w:proofErr w:type="spellStart"/>
-      <w:r>
-        <w:rPr>
-          <w:color w:val="FF0000"/>
-          <w:lang w:val="en-US"/>
-        </w:rPr>
-        <w:t>загрузчика</w:t>
-      </w:r>
-      <w:proofErr w:type="spellEnd"/>
-      <w:r>
-        <w:rPr>
-          <w:color w:val="FF0000"/>
-          <w:lang w:val="en-US"/>
-        </w:rPr>
-        <w:t xml:space="preserve"> </w:t>
-      </w:r>
-      <w:proofErr w:type="spellStart"/>
-      <w:r>
-        <w:rPr>
-          <w:color w:val="FF0000"/>
-          <w:lang w:val="en-US"/>
-        </w:rPr>
-        <w:t>классов</w:t>
-      </w:r>
-      <w:proofErr w:type="spellEnd"/>
-      <w:r>
-        <w:rPr>
-          <w:color w:val="FF0000"/>
-          <w:lang w:val="en-US"/>
-        </w:rPr>
-        <w:t xml:space="preserve"> </w:t>
-      </w:r>
-      <w:proofErr w:type="spellStart"/>
-      <w:r>
-        <w:rPr>
-          <w:color w:val="FF0000"/>
-          <w:lang w:val="en-US"/>
-        </w:rPr>
-        <w:t>расширений</w:t>
-      </w:r>
-      <w:proofErr w:type="spellEnd"/>
-      <w:r>
-        <w:rPr>
-          <w:color w:val="FF0000"/>
-          <w:lang w:val="en-US"/>
-        </w:rPr>
-        <w:t>.</w:t>
-      </w:r>
-    </w:p>
-    <w:p>
-      <w:pPr>
-        <w:rPr>
-          <w:lang w:val="en-US"/>
-        </w:rPr>
-      </w:pPr>
-      <w:r>
-        <w:rPr>
-          <w:lang w:val="en-US"/>
-        </w:rPr>
-        <w:t xml:space="preserve">- </w:t>
-      </w:r>
-      <w:r>
-        <w:t>Расскажите</w:t>
-      </w:r>
-      <w:r>
-        <w:rPr>
-          <w:lang w:val="en-US"/>
-        </w:rPr>
-        <w:t xml:space="preserve"> </w:t>
-      </w:r>
-      <w:r>
-        <w:t>про</w:t>
-      </w:r>
-      <w:r>
-        <w:rPr>
-          <w:lang w:val="en-US"/>
-        </w:rPr>
-        <w:t xml:space="preserve"> user-defined class loader</w:t>
+      <w:r>
+        <w:rPr>
+          <w:lang w:val="en-US"/>
+        </w:rPr>
+        <w:t>loader</w:t>
       </w:r>
     </w:p>
     <w:p>
@@ -1753,7 +1676,7 @@
     <w:p>
       <w:pPr>
         <w:rPr>
-          <w:lang w:val="ru-RU"/>
+          <w:lang w:val="en-US"/>
         </w:rPr>
       </w:pPr>
       <w:r>
@@ -1785,7 +1708,7 @@
       <w:pPr>
         <w:rPr>
           <w:color w:val="FF0000"/>
-          <w:lang w:val="en-US"/>
+          <w:lang w:val="ru-RU"/>
         </w:rPr>
       </w:pPr>
       <w:r>
@@ -2389,7 +2312,174 @@
         <w:t xml:space="preserve"> GC</w:t>
       </w:r>
     </w:p>
-    <w:p/>
+    <w:p>
+      <w:pPr>
+        <w:rPr>
+          <w:color w:val="FF0000"/>
+          <w:lang w:val="ru-RU"/>
+        </w:rPr>
+      </w:pPr>
+      <w:proofErr w:type="spellStart"/>
+      <w:r>
+        <w:rPr>
+          <w:color w:val="FF0000"/>
+          <w:lang w:val="ru-RU"/>
+        </w:rPr>
+        <w:t>Serial</w:t>
+      </w:r>
+      <w:proofErr w:type="spellEnd"/>
+      <w:r>
+        <w:rPr>
+          <w:color w:val="FF0000"/>
+          <w:lang w:val="ru-RU"/>
+        </w:rPr>
+        <w:t xml:space="preserve"> GC</w:t>
+      </w:r>
+      <w:proofErr w:type="gramStart"/>
+      <w:r>
+        <w:rPr>
+          <w:color w:val="FF0000"/>
+          <w:lang w:val="ru-RU"/>
+        </w:rPr>
+        <w:t>: Использует</w:t>
+      </w:r>
+      <w:proofErr w:type="gramEnd"/>
+      <w:r>
+        <w:rPr>
+          <w:color w:val="FF0000"/>
+          <w:lang w:val="ru-RU"/>
+        </w:rPr>
+        <w:t xml:space="preserve"> однопоточную сборку мусора, подходит для небольших приложений с ограниченными ресурсами.</w:t>
+      </w:r>
+    </w:p>
+    <w:p>
+      <w:pPr>
+        <w:rPr>
+          <w:color w:val="FF0000"/>
+          <w:lang w:val="ru-RU"/>
+        </w:rPr>
+      </w:pPr>
+      <w:proofErr w:type="spellStart"/>
+      <w:r>
+        <w:rPr>
+          <w:color w:val="FF0000"/>
+          <w:lang w:val="ru-RU"/>
+        </w:rPr>
+        <w:t>Parallel</w:t>
+      </w:r>
+      <w:proofErr w:type="spellEnd"/>
+      <w:r>
+        <w:rPr>
+          <w:color w:val="FF0000"/>
+          <w:lang w:val="ru-RU"/>
+        </w:rPr>
+        <w:t xml:space="preserve"> GC</w:t>
+      </w:r>
+      <w:proofErr w:type="gramStart"/>
+      <w:r>
+        <w:rPr>
+          <w:color w:val="FF0000"/>
+          <w:lang w:val="ru-RU"/>
+        </w:rPr>
+        <w:t>: Использует</w:t>
+      </w:r>
+      <w:proofErr w:type="gramEnd"/>
+      <w:r>
+        <w:rPr>
+          <w:color w:val="FF0000"/>
+          <w:lang w:val="ru-RU"/>
+        </w:rPr>
+        <w:t xml:space="preserve"> многопоточную сборку мусора для ускорения процесса, подходит для приложений с большим объемом памяти и многопроцессорными системами.</w:t>
+      </w:r>
+    </w:p>
+    <w:p>
+      <w:pPr>
+        <w:rPr>
+          <w:color w:val="FF0000"/>
+          <w:lang w:val="ru-RU"/>
+        </w:rPr>
+      </w:pPr>
+      <w:proofErr w:type="spellStart"/>
+      <w:r>
+        <w:rPr>
+          <w:color w:val="FF0000"/>
+          <w:lang w:val="ru-RU"/>
+        </w:rPr>
+        <w:t>Concurrent</w:t>
+      </w:r>
+      <w:proofErr w:type="spellEnd"/>
+      <w:r>
+        <w:rPr>
+          <w:color w:val="FF0000"/>
+          <w:lang w:val="ru-RU"/>
+        </w:rPr>
+        <w:t xml:space="preserve"> Mark </w:t>
+      </w:r>
+      <w:proofErr w:type="spellStart"/>
+      <w:r>
+        <w:rPr>
+          <w:color w:val="FF0000"/>
+          <w:lang w:val="ru-RU"/>
+        </w:rPr>
+        <w:t>Sweep</w:t>
+      </w:r>
+      <w:proofErr w:type="spellEnd"/>
+      <w:r>
+        <w:rPr>
+          <w:color w:val="FF0000"/>
+          <w:lang w:val="ru-RU"/>
+        </w:rPr>
+        <w:t xml:space="preserve"> (CMS) GC</w:t>
+      </w:r>
+      <w:proofErr w:type="gramStart"/>
+      <w:r>
+        <w:rPr>
+          <w:color w:val="FF0000"/>
+          <w:lang w:val="ru-RU"/>
+        </w:rPr>
+        <w:t>: Осуществляет</w:t>
+      </w:r>
+      <w:proofErr w:type="gramEnd"/>
+      <w:r>
+        <w:rPr>
+          <w:color w:val="FF0000"/>
+          <w:lang w:val="ru-RU"/>
+        </w:rPr>
+        <w:t xml:space="preserve"> сборку мусора параллельно с работой приложения, уменьшая паузы, связанные с очисткой памяти. Подходит для приложений с высокими требованиями к отзывчивости.</w:t>
+      </w:r>
+    </w:p>
+    <w:p>
+      <w:pPr>
+        <w:rPr>
+          <w:color w:val="FF0000"/>
+          <w:lang w:val="ru-RU"/>
+        </w:rPr>
+      </w:pPr>
+      <w:r>
+        <w:rPr>
+          <w:color w:val="FF0000"/>
+          <w:lang w:val="ru-RU"/>
+        </w:rPr>
+        <w:lastRenderedPageBreak/>
+        <w:t>G1 (</w:t>
+      </w:r>
+      <w:proofErr w:type="spellStart"/>
+      <w:r>
+        <w:rPr>
+          <w:color w:val="FF0000"/>
+          <w:lang w:val="ru-RU"/>
+        </w:rPr>
+        <w:t>Garbage</w:t>
+      </w:r>
+      <w:proofErr w:type="spellEnd"/>
+      <w:r>
+        <w:rPr>
+          <w:color w:val="FF0000"/>
+          <w:lang w:val="ru-RU"/>
+        </w:rPr>
+        <w:t xml:space="preserve"> First) GC: Высокопроизводительный алгоритм сборки мусора, который сосредоточен на минимизации пауз и управлении большими кучами памяти.</w:t>
+      </w:r>
+    </w:p>
     <w:p>
       <w:r>
         <w:t xml:space="preserve">- Расскажите о </w:t>
@@ -2406,12 +2496,12 @@
     <w:p>
       <w:pPr>
         <w:rPr>
-          <w:lang w:val="en-US"/>
-        </w:rPr>
-      </w:pPr>
-      <w:r>
-        <w:rPr>
-          <w:lang w:val="en-US"/>
+          <w:lang w:val="ru-RU"/>
+        </w:rPr>
+      </w:pPr>
+      <w:r>
+        <w:rPr>
+          <w:lang w:val="ru-RU"/>
         </w:rPr>
         <w:t xml:space="preserve">- </w:t>
       </w:r>
@@ -2420,7 +2510,7 @@
       </w:r>
       <w:r>
         <w:rPr>
-          <w:lang w:val="en-US"/>
+          <w:lang w:val="ru-RU"/>
         </w:rPr>
         <w:t xml:space="preserve"> </w:t>
       </w:r>
@@ -2429,7 +2519,7 @@
       </w:r>
       <w:r>
         <w:rPr>
-          <w:lang w:val="en-US"/>
+          <w:lang w:val="ru-RU"/>
         </w:rPr>
         <w:t xml:space="preserve"> </w:t>
       </w:r>
@@ -2443,9 +2533,51 @@
       <w:proofErr w:type="spellEnd"/>
       <w:r>
         <w:rPr>
-          <w:lang w:val="en-US"/>
-        </w:rPr>
-        <w:t xml:space="preserve"> Mark Sweep (CMS) GC</w:t>
+          <w:lang w:val="ru-RU"/>
+        </w:rPr>
+        <w:t xml:space="preserve"> </w:t>
+      </w:r>
+      <w:r>
+        <w:rPr>
+          <w:lang w:val="en-US"/>
+        </w:rPr>
+        <w:t>Mark</w:t>
+      </w:r>
+      <w:r>
+        <w:rPr>
+          <w:lang w:val="ru-RU"/>
+        </w:rPr>
+        <w:t xml:space="preserve"> </w:t>
+      </w:r>
+      <w:r>
+        <w:rPr>
+          <w:lang w:val="en-US"/>
+        </w:rPr>
+        <w:t>Sweep</w:t>
+      </w:r>
+      <w:r>
+        <w:rPr>
+          <w:lang w:val="ru-RU"/>
+        </w:rPr>
+        <w:t xml:space="preserve"> (</w:t>
+      </w:r>
+      <w:r>
+        <w:rPr>
+          <w:lang w:val="en-US"/>
+        </w:rPr>
+        <w:t>CMS</w:t>
+      </w:r>
+      <w:r>
+        <w:rPr>
+          <w:lang w:val="ru-RU"/>
+        </w:rPr>
+        <w:t xml:space="preserve">) </w:t>
+      </w:r>
+      <w:r>
+        <w:rPr>
+          <w:lang w:val="en-US"/>
+        </w:rPr>
+        <w:t>GC</w:t>
       </w:r>
     </w:p>
     <w:p>
@@ -2475,6 +2607,85 @@
       </w:r>
     </w:p>
     <w:p>
+      <w:r>
+        <w:t xml:space="preserve">Для </w:t>
+      </w:r>
+      <w:proofErr w:type="gramStart"/>
+      <w:r>
+        <w:t>тех</w:t>
+      </w:r>
+      <w:proofErr w:type="gramEnd"/>
+      <w:r>
+        <w:t xml:space="preserve"> кто не знает есть 4 вида ссылок:</w:t>
+      </w:r>
+    </w:p>
+    <w:p>
+      <w:pPr>
+        <w:rPr>
+          <w:color w:val="FF0000"/>
+          <w:lang w:val="en-US"/>
+        </w:rPr>
+      </w:pPr>
+      <w:r>
+        <w:rPr>
+          <w:color w:val="FF0000"/>
+          <w:lang w:val="en-US"/>
+        </w:rPr>
+        <w:t>Strong reference</w:t>
+      </w:r>
+    </w:p>
+    <w:p>
+      <w:pPr>
+        <w:rPr>
+          <w:color w:val="FF0000"/>
+          <w:lang w:val="en-US"/>
+        </w:rPr>
+      </w:pPr>
+      <w:r>
+        <w:rPr>
+          <w:color w:val="FF0000"/>
+          <w:lang w:val="en-US"/>
+        </w:rPr>
+        <w:t>Weak Reference</w:t>
+      </w:r>
+    </w:p>
+    <w:p>
+      <w:pPr>
+        <w:rPr>
+          <w:color w:val="FF0000"/>
+          <w:lang w:val="en-US"/>
+        </w:rPr>
+      </w:pPr>
+      <w:r>
+        <w:rPr>
+          <w:color w:val="FF0000"/>
+          <w:lang w:val="en-US"/>
+        </w:rPr>
+        <w:t>Soft Reference</w:t>
+      </w:r>
+    </w:p>
+    <w:p>
+      <w:pPr>
+        <w:rPr>
+          <w:color w:val="FF0000"/>
+        </w:rPr>
+      </w:pPr>
+      <w:r>
+        <w:rPr>
+          <w:color w:val="FF0000"/>
+        </w:rPr>
+        <w:t xml:space="preserve">Phantom </w:t>
+      </w:r>
+      <w:proofErr w:type="spellStart"/>
+      <w:r>
+        <w:rPr>
+          <w:color w:val="FF0000"/>
+        </w:rPr>
+        <w:t>Reference</w:t>
+      </w:r>
+      <w:proofErr w:type="spellEnd"/>
+    </w:p>
+    <w:p>
       <w:pPr>
         <w:rPr>
           <w:lang w:val="en-US"/>
@@ -2508,6 +2719,188 @@
     <w:p>
       <w:pPr>
         <w:rPr>
+          <w:color w:val="FF0000"/>
+          <w:lang w:val="ru-RU"/>
+        </w:rPr>
+      </w:pPr>
+      <w:r>
+        <w:rPr>
+          <w:color w:val="FF0000"/>
+          <w:lang w:val="ru-RU"/>
+        </w:rPr>
+        <w:t>Объекты, на которые указывают мягкие ссылки (</w:t>
+      </w:r>
+      <w:proofErr w:type="spellStart"/>
+      <w:r>
+        <w:rPr>
+          <w:color w:val="FF0000"/>
+          <w:lang w:val="en-US"/>
+        </w:rPr>
+        <w:t>SoftReference</w:t>
+      </w:r>
+      <w:proofErr w:type="spellEnd"/>
+      <w:r>
+        <w:rPr>
+          <w:color w:val="FF0000"/>
+          <w:lang w:val="ru-RU"/>
+        </w:rPr>
+        <w:t>), не удаляются сборщиком мусора, пока память не начинает заканчиваться. При этом, если система сталкивается с нехваткой памяти, сборщик мусора может удалить эти объекты, чтобы освободить место.</w:t>
+      </w:r>
+    </w:p>
+    <w:p>
+      <w:pPr>
+        <w:rPr>
+          <w:color w:val="FF0000"/>
+          <w:lang w:val="ru-RU"/>
+        </w:rPr>
+      </w:pPr>
+    </w:p>
+    <w:p>
+      <w:pPr>
+        <w:rPr>
+          <w:color w:val="FF0000"/>
+          <w:lang w:val="en-US"/>
+        </w:rPr>
+      </w:pPr>
+      <w:r>
+        <w:rPr>
+          <w:color w:val="FF0000"/>
+          <w:lang w:val="ru-RU"/>
+        </w:rPr>
+        <w:t xml:space="preserve">Это полезно в случаях, когда нам будут нужны данные позже, и мы не хотим их вытеснять из памяти, если это не требуется. </w:t>
+      </w:r>
+      <w:proofErr w:type="spellStart"/>
+      <w:r>
+        <w:rPr>
+          <w:color w:val="FF0000"/>
+          <w:lang w:val="en-US"/>
+        </w:rPr>
+        <w:t>Например</w:t>
+      </w:r>
+      <w:proofErr w:type="spellEnd"/>
+      <w:r>
+        <w:rPr>
+          <w:color w:val="FF0000"/>
+          <w:lang w:val="en-US"/>
+        </w:rPr>
+        <w:t xml:space="preserve">, </w:t>
+      </w:r>
+      <w:proofErr w:type="spellStart"/>
+      <w:r>
+        <w:rPr>
+          <w:color w:val="FF0000"/>
+          <w:lang w:val="en-US"/>
+        </w:rPr>
+        <w:t>это</w:t>
+      </w:r>
+      <w:proofErr w:type="spellEnd"/>
+      <w:r>
+        <w:rPr>
+          <w:color w:val="FF0000"/>
+          <w:lang w:val="en-US"/>
+        </w:rPr>
+        <w:t xml:space="preserve"> </w:t>
+      </w:r>
+      <w:proofErr w:type="spellStart"/>
+      <w:r>
+        <w:rPr>
+          <w:color w:val="FF0000"/>
+          <w:lang w:val="en-US"/>
+        </w:rPr>
+        <w:t>может</w:t>
+      </w:r>
+      <w:proofErr w:type="spellEnd"/>
+      <w:r>
+        <w:rPr>
+          <w:color w:val="FF0000"/>
+          <w:lang w:val="en-US"/>
+        </w:rPr>
+        <w:t xml:space="preserve"> </w:t>
+      </w:r>
+      <w:proofErr w:type="spellStart"/>
+      <w:r>
+        <w:rPr>
+          <w:color w:val="FF0000"/>
+          <w:lang w:val="en-US"/>
+        </w:rPr>
+        <w:t>быть</w:t>
+      </w:r>
+      <w:proofErr w:type="spellEnd"/>
+      <w:r>
+        <w:rPr>
+          <w:color w:val="FF0000"/>
+          <w:lang w:val="en-US"/>
+        </w:rPr>
+        <w:t xml:space="preserve"> </w:t>
+      </w:r>
+      <w:proofErr w:type="spellStart"/>
+      <w:r>
+        <w:rPr>
+          <w:color w:val="FF0000"/>
+          <w:lang w:val="en-US"/>
+        </w:rPr>
+        <w:t>полезно</w:t>
+      </w:r>
+      <w:proofErr w:type="spellEnd"/>
+      <w:r>
+        <w:rPr>
+          <w:color w:val="FF0000"/>
+          <w:lang w:val="en-US"/>
+        </w:rPr>
+        <w:t xml:space="preserve"> </w:t>
+      </w:r>
+      <w:proofErr w:type="spellStart"/>
+      <w:r>
+        <w:rPr>
+          <w:color w:val="FF0000"/>
+          <w:lang w:val="en-US"/>
+        </w:rPr>
+        <w:t>для</w:t>
+      </w:r>
+      <w:proofErr w:type="spellEnd"/>
+      <w:r>
+        <w:rPr>
+          <w:color w:val="FF0000"/>
+          <w:lang w:val="en-US"/>
+        </w:rPr>
+        <w:t xml:space="preserve"> </w:t>
+      </w:r>
+      <w:proofErr w:type="spellStart"/>
+      <w:r>
+        <w:rPr>
+          <w:color w:val="FF0000"/>
+          <w:lang w:val="en-US"/>
+        </w:rPr>
+        <w:t>кэширования</w:t>
+      </w:r>
+      <w:proofErr w:type="spellEnd"/>
+      <w:r>
+        <w:rPr>
+          <w:color w:val="FF0000"/>
+          <w:lang w:val="en-US"/>
+        </w:rPr>
+        <w:t xml:space="preserve"> </w:t>
+      </w:r>
+      <w:proofErr w:type="spellStart"/>
+      <w:r>
+        <w:rPr>
+          <w:color w:val="FF0000"/>
+          <w:lang w:val="en-US"/>
+        </w:rPr>
+        <w:t>данных</w:t>
+      </w:r>
+      <w:proofErr w:type="spellEnd"/>
+      <w:r>
+        <w:rPr>
+          <w:color w:val="FF0000"/>
+          <w:lang w:val="en-US"/>
+        </w:rPr>
+        <w:t>.</w:t>
+      </w:r>
+    </w:p>
+    <w:p>
+      <w:pPr>
+        <w:rPr>
           <w:lang w:val="en-US"/>
         </w:rPr>
       </w:pPr>
@@ -2537,6 +2930,60 @@
       </w:r>
     </w:p>
     <w:p>
+      <w:pPr>
+        <w:rPr>
+          <w:color w:val="FF0000"/>
+          <w:lang w:val="ru-RU"/>
+        </w:rPr>
+      </w:pPr>
+      <w:r>
+        <w:rPr>
+          <w:color w:val="FF0000"/>
+          <w:lang w:val="ru-RU"/>
+        </w:rPr>
+        <w:t>Объекты, на которые указывают слабые ссылки (</w:t>
+      </w:r>
+      <w:proofErr w:type="spellStart"/>
+      <w:r>
+        <w:rPr>
+          <w:color w:val="FF0000"/>
+          <w:lang w:val="ru-RU"/>
+        </w:rPr>
+        <w:t>WeakReference</w:t>
+      </w:r>
+      <w:proofErr w:type="spellEnd"/>
+      <w:r>
+        <w:rPr>
+          <w:color w:val="FF0000"/>
+          <w:lang w:val="ru-RU"/>
+        </w:rPr>
+        <w:t>), удаляются при первой возможности сборщиком мусора, даже если памяти достаточно. После того как сборщик мусора удаляет объект, на который указывает слабая ссылка, она становится нулевой.</w:t>
+      </w:r>
+    </w:p>
+    <w:p>
+      <w:pPr>
+        <w:rPr>
+          <w:color w:val="FF0000"/>
+          <w:lang w:val="ru-RU"/>
+        </w:rPr>
+      </w:pPr>
+    </w:p>
+    <w:p>
+      <w:pPr>
+        <w:rPr>
+          <w:color w:val="FF0000"/>
+          <w:lang w:val="ru-RU"/>
+        </w:rPr>
+      </w:pPr>
+      <w:r>
+        <w:rPr>
+          <w:color w:val="FF0000"/>
+          <w:lang w:val="ru-RU"/>
+        </w:rPr>
+        <w:t>Слабые ссылки полезны, когда мы хотим иметь возможность получить доступ к объекту, но не хотим предотвратить его сборку мусора. Например, это может быть полезно для реализации некоторых структур данных, таких как кэши или мапы.</w:t>
+      </w:r>
+    </w:p>
+    <w:p>
       <w:r>
         <w:t xml:space="preserve">- Что такое Phantom </w:t>
       </w:r>
@@ -2550,6 +2997,37 @@
       </w:r>
     </w:p>
     <w:p>
+      <w:pPr>
+        <w:rPr>
+          <w:color w:val="FF0000"/>
+          <w:lang w:val="ru-RU"/>
+        </w:rPr>
+      </w:pPr>
+      <w:r>
+        <w:rPr>
+          <w:color w:val="FF0000"/>
+          <w:lang w:val="ru-RU"/>
+        </w:rPr>
+        <w:t xml:space="preserve">Фантомные ссылки возникают, когда объект уже признан мусором, финализирован и находится в процессе зачистки, о чём можно узнать с помощью класса </w:t>
+      </w:r>
+      <w:proofErr w:type="spellStart"/>
+      <w:r>
+        <w:rPr>
+          <w:color w:val="FF0000"/>
+          <w:lang w:val="ru-RU"/>
+        </w:rPr>
+        <w:t>Cleaner</w:t>
+      </w:r>
+      <w:proofErr w:type="spellEnd"/>
+      <w:r>
+        <w:rPr>
+          <w:color w:val="FF0000"/>
+          <w:lang w:val="ru-RU"/>
+        </w:rPr>
+        <w:t xml:space="preserve"> и выполнить в это время какие-то собственные действия.</w:t>
+      </w:r>
+    </w:p>
+    <w:p>
       <w:r>
         <w:t xml:space="preserve">- На какие области памяти разбит </w:t>
       </w:r>
@@ -2565,14 +3043,599 @@
     <w:p>
       <w:pPr>
         <w:rPr>
-          <w:lang w:val="en-US"/>
-        </w:rPr>
-      </w:pPr>
-      <w:r>
-        <w:rPr>
-          <w:lang w:val="en-US"/>
+          <w:color w:val="FF0000"/>
+          <w:lang w:val="en-US"/>
+        </w:rPr>
+      </w:pPr>
+      <w:r>
+        <w:rPr>
+          <w:color w:val="FF0000"/>
+          <w:lang w:val="en-US"/>
+        </w:rPr>
+        <w:t xml:space="preserve">Old generation </w:t>
+      </w:r>
+      <w:r>
+        <w:rPr>
+          <w:color w:val="FF0000"/>
+          <w:lang w:val="ru-RU"/>
+        </w:rPr>
+        <w:t>и</w:t>
+      </w:r>
+      <w:r>
+        <w:rPr>
+          <w:color w:val="FF0000"/>
+          <w:lang w:val="en-US"/>
+        </w:rPr>
+        <w:t xml:space="preserve"> new generation</w:t>
+      </w:r>
+    </w:p>
+    <w:p>
+      <w:pPr>
+        <w:rPr>
+          <w:lang w:val="en-US"/>
+        </w:rPr>
+      </w:pPr>
+      <w:r>
+        <w:rPr>
+          <w:lang w:val="en-US"/>
+        </w:rPr>
+        <w:t xml:space="preserve">- </w:t>
+      </w:r>
+      <w:r>
+        <w:t>Расскажите</w:t>
+      </w:r>
+      <w:r>
+        <w:rPr>
+          <w:lang w:val="en-US"/>
+        </w:rPr>
+        <w:t xml:space="preserve"> </w:t>
+      </w:r>
+      <w:r>
+        <w:t>о</w:t>
+      </w:r>
+      <w:r>
+        <w:rPr>
+          <w:lang w:val="en-US"/>
+        </w:rPr>
+        <w:t xml:space="preserve"> Young Generation</w:t>
+      </w:r>
+    </w:p>
+    <w:p>
+      <w:pPr>
+        <w:rPr>
+          <w:color w:val="FF0000"/>
+          <w:lang w:val="ru-RU"/>
+        </w:rPr>
+      </w:pPr>
+      <w:r>
+        <w:rPr>
+          <w:color w:val="FF0000"/>
+          <w:lang w:val="ru-RU"/>
+        </w:rPr>
+        <w:t>Как следует из названия, Young Generation — это область памяти для новых, вновь создаваемых объектов.</w:t>
+      </w:r>
+    </w:p>
+    <w:p>
+      <w:pPr>
+        <w:rPr>
+          <w:color w:val="FF0000"/>
+          <w:lang w:val="ru-RU"/>
+        </w:rPr>
+      </w:pPr>
+    </w:p>
+    <w:p>
+      <w:pPr>
+        <w:rPr>
+          <w:color w:val="FF0000"/>
+          <w:lang w:val="ru-RU"/>
+        </w:rPr>
+      </w:pPr>
+      <w:r>
+        <w:rPr>
+          <w:color w:val="FF0000"/>
+          <w:lang w:val="ru-RU"/>
+        </w:rPr>
+        <w:t>Когда область Young Generation заполняется, то запускается минорная сборка мусора (</w:t>
+      </w:r>
+      <w:proofErr w:type="spellStart"/>
+      <w:r>
+        <w:rPr>
+          <w:color w:val="FF0000"/>
+          <w:lang w:val="ru-RU"/>
+        </w:rPr>
+        <w:t>Minor</w:t>
+      </w:r>
+      <w:proofErr w:type="spellEnd"/>
+      <w:r>
+        <w:rPr>
+          <w:color w:val="FF0000"/>
+          <w:lang w:val="ru-RU"/>
+        </w:rPr>
+        <w:t xml:space="preserve"> GC).</w:t>
+      </w:r>
+    </w:p>
+    <w:p>
+      <w:pPr>
+        <w:rPr>
+          <w:color w:val="FF0000"/>
+          <w:lang w:val="ru-RU"/>
+        </w:rPr>
+      </w:pPr>
+    </w:p>
+    <w:p>
+      <w:pPr>
+        <w:rPr>
+          <w:color w:val="FF0000"/>
+          <w:lang w:val="ru-RU"/>
+        </w:rPr>
+      </w:pPr>
+      <w:r>
+        <w:rPr>
+          <w:color w:val="FF0000"/>
+          <w:lang w:val="ru-RU"/>
+        </w:rPr>
+        <w:t xml:space="preserve">При </w:t>
+      </w:r>
+      <w:proofErr w:type="spellStart"/>
+      <w:r>
+        <w:rPr>
+          <w:color w:val="FF0000"/>
+          <w:lang w:val="ru-RU"/>
+        </w:rPr>
+        <w:t>Minor</w:t>
+      </w:r>
+      <w:proofErr w:type="spellEnd"/>
+      <w:r>
+        <w:rPr>
+          <w:color w:val="FF0000"/>
+          <w:lang w:val="ru-RU"/>
+        </w:rPr>
+        <w:t xml:space="preserve"> GC "мертвые" объекты удаляются из Young Generation.</w:t>
+      </w:r>
+    </w:p>
+    <w:p>
+      <w:pPr>
+        <w:rPr>
+          <w:color w:val="FF0000"/>
+          <w:lang w:val="ru-RU"/>
+        </w:rPr>
+      </w:pPr>
+    </w:p>
+    <w:p>
+      <w:pPr>
+        <w:rPr>
+          <w:color w:val="FF0000"/>
+          <w:lang w:val="ru-RU"/>
+        </w:rPr>
+      </w:pPr>
+      <w:r>
+        <w:rPr>
+          <w:color w:val="FF0000"/>
+          <w:lang w:val="ru-RU"/>
+        </w:rPr>
+        <w:t xml:space="preserve">Чем больше "мертвых" объектов в Young Generation, тем быстрее выполняется </w:t>
+      </w:r>
+      <w:proofErr w:type="spellStart"/>
+      <w:r>
+        <w:rPr>
+          <w:color w:val="FF0000"/>
+          <w:lang w:val="ru-RU"/>
+        </w:rPr>
+        <w:t>Minor</w:t>
+      </w:r>
+      <w:proofErr w:type="spellEnd"/>
+      <w:r>
+        <w:rPr>
+          <w:color w:val="FF0000"/>
+          <w:lang w:val="ru-RU"/>
+        </w:rPr>
+        <w:t xml:space="preserve"> GC.</w:t>
+      </w:r>
+    </w:p>
+    <w:p>
+      <w:pPr>
+        <w:rPr>
+          <w:color w:val="FF0000"/>
+          <w:lang w:val="ru-RU"/>
+        </w:rPr>
+      </w:pPr>
+    </w:p>
+    <w:p>
+      <w:pPr>
+        <w:rPr>
+          <w:color w:val="FF0000"/>
+          <w:lang w:val="ru-RU"/>
+        </w:rPr>
+      </w:pPr>
+      <w:r>
+        <w:rPr>
+          <w:color w:val="FF0000"/>
+          <w:lang w:val="ru-RU"/>
         </w:rPr>
         <w:lastRenderedPageBreak/>
+        <w:t xml:space="preserve">При </w:t>
+      </w:r>
+      <w:proofErr w:type="spellStart"/>
+      <w:r>
+        <w:rPr>
+          <w:color w:val="FF0000"/>
+          <w:lang w:val="ru-RU"/>
+        </w:rPr>
+        <w:t>Minor</w:t>
+      </w:r>
+      <w:proofErr w:type="spellEnd"/>
+      <w:r>
+        <w:rPr>
+          <w:color w:val="FF0000"/>
+          <w:lang w:val="ru-RU"/>
+        </w:rPr>
+        <w:t xml:space="preserve"> GC происходит "остановка мира" (</w:t>
+      </w:r>
+      <w:proofErr w:type="spellStart"/>
+      <w:r>
+        <w:rPr>
+          <w:color w:val="FF0000"/>
+          <w:lang w:val="ru-RU"/>
+        </w:rPr>
+        <w:t>stop</w:t>
+      </w:r>
+      <w:proofErr w:type="spellEnd"/>
+      <w:r>
+        <w:rPr>
+          <w:color w:val="FF0000"/>
+          <w:lang w:val="ru-RU"/>
+        </w:rPr>
+        <w:t xml:space="preserve"> </w:t>
+      </w:r>
+      <w:proofErr w:type="spellStart"/>
+      <w:r>
+        <w:rPr>
+          <w:color w:val="FF0000"/>
+          <w:lang w:val="ru-RU"/>
+        </w:rPr>
+        <w:t>the</w:t>
+      </w:r>
+      <w:proofErr w:type="spellEnd"/>
+      <w:r>
+        <w:rPr>
+          <w:color w:val="FF0000"/>
+          <w:lang w:val="ru-RU"/>
+        </w:rPr>
+        <w:t xml:space="preserve"> </w:t>
+      </w:r>
+      <w:proofErr w:type="spellStart"/>
+      <w:r>
+        <w:rPr>
+          <w:color w:val="FF0000"/>
+          <w:lang w:val="ru-RU"/>
+        </w:rPr>
+        <w:t>world</w:t>
+      </w:r>
+      <w:proofErr w:type="spellEnd"/>
+      <w:r>
+        <w:rPr>
+          <w:color w:val="FF0000"/>
+          <w:lang w:val="ru-RU"/>
+        </w:rPr>
+        <w:t xml:space="preserve">) — все потоки </w:t>
+      </w:r>
+      <w:proofErr w:type="gramStart"/>
+      <w:r>
+        <w:rPr>
+          <w:color w:val="FF0000"/>
+          <w:lang w:val="ru-RU"/>
+        </w:rPr>
+        <w:t>в  приложении</w:t>
+      </w:r>
+      <w:proofErr w:type="gramEnd"/>
+      <w:r>
+        <w:rPr>
+          <w:color w:val="FF0000"/>
+          <w:lang w:val="ru-RU"/>
+        </w:rPr>
+        <w:t xml:space="preserve"> останавливаются.</w:t>
+      </w:r>
+    </w:p>
+    <w:p>
+      <w:pPr>
+        <w:rPr>
+          <w:color w:val="FF0000"/>
+          <w:lang w:val="ru-RU"/>
+        </w:rPr>
+      </w:pPr>
+    </w:p>
+    <w:p>
+      <w:pPr>
+        <w:rPr>
+          <w:color w:val="FF0000"/>
+          <w:lang w:val="ru-RU"/>
+        </w:rPr>
+      </w:pPr>
+      <w:r>
+        <w:rPr>
+          <w:color w:val="FF0000"/>
+          <w:lang w:val="ru-RU"/>
+        </w:rPr>
+        <w:t xml:space="preserve">Давайте подробнее разберемся со структурой Young </w:t>
+      </w:r>
+      <w:proofErr w:type="spellStart"/>
+      <w:r>
+        <w:rPr>
+          <w:color w:val="FF0000"/>
+          <w:lang w:val="ru-RU"/>
+        </w:rPr>
+        <w:t>generation</w:t>
+      </w:r>
+      <w:proofErr w:type="spellEnd"/>
+      <w:r>
+        <w:rPr>
+          <w:color w:val="FF0000"/>
+          <w:lang w:val="ru-RU"/>
+        </w:rPr>
+        <w:t>.</w:t>
+      </w:r>
+    </w:p>
+    <w:p>
+      <w:pPr>
+        <w:rPr>
+          <w:color w:val="FF0000"/>
+          <w:lang w:val="ru-RU"/>
+        </w:rPr>
+      </w:pPr>
+    </w:p>
+    <w:p>
+      <w:pPr>
+        <w:rPr>
+          <w:color w:val="FF0000"/>
+          <w:lang w:val="en-US"/>
+        </w:rPr>
+      </w:pPr>
+      <w:r>
+        <w:rPr>
+          <w:color w:val="FF0000"/>
+          <w:lang w:val="en-US"/>
+        </w:rPr>
+        <w:t xml:space="preserve">Young generation </w:t>
+      </w:r>
+      <w:r>
+        <w:rPr>
+          <w:color w:val="FF0000"/>
+          <w:lang w:val="ru-RU"/>
+        </w:rPr>
+        <w:t>разделен</w:t>
+      </w:r>
+      <w:r>
+        <w:rPr>
+          <w:color w:val="FF0000"/>
+          <w:lang w:val="en-US"/>
+        </w:rPr>
+        <w:t xml:space="preserve"> </w:t>
+      </w:r>
+      <w:r>
+        <w:rPr>
+          <w:color w:val="FF0000"/>
+          <w:lang w:val="ru-RU"/>
+        </w:rPr>
+        <w:t>на</w:t>
+      </w:r>
+      <w:r>
+        <w:rPr>
+          <w:color w:val="FF0000"/>
+          <w:lang w:val="en-US"/>
+        </w:rPr>
+        <w:t xml:space="preserve"> </w:t>
+      </w:r>
+      <w:r>
+        <w:rPr>
+          <w:color w:val="FF0000"/>
+          <w:lang w:val="ru-RU"/>
+        </w:rPr>
+        <w:t>три</w:t>
+      </w:r>
+      <w:r>
+        <w:rPr>
+          <w:color w:val="FF0000"/>
+          <w:lang w:val="en-US"/>
+        </w:rPr>
+        <w:t xml:space="preserve"> </w:t>
+      </w:r>
+      <w:r>
+        <w:rPr>
+          <w:color w:val="FF0000"/>
+          <w:lang w:val="ru-RU"/>
+        </w:rPr>
+        <w:t>части</w:t>
+      </w:r>
+      <w:r>
+        <w:rPr>
+          <w:color w:val="FF0000"/>
+          <w:lang w:val="en-US"/>
+        </w:rPr>
+        <w:t>: Eden, S0, S1.</w:t>
+      </w:r>
+    </w:p>
+    <w:p>
+      <w:pPr>
+        <w:rPr>
+          <w:color w:val="FF0000"/>
+          <w:lang w:val="en-US"/>
+        </w:rPr>
+      </w:pPr>
+    </w:p>
+    <w:p>
+      <w:pPr>
+        <w:rPr>
+          <w:color w:val="FF0000"/>
+          <w:lang w:val="en-US"/>
+        </w:rPr>
+      </w:pPr>
+    </w:p>
+    <w:p>
+      <w:pPr>
+        <w:rPr>
+          <w:color w:val="FF0000"/>
+          <w:lang w:val="ru-RU"/>
+        </w:rPr>
+      </w:pPr>
+      <w:r>
+        <w:rPr>
+          <w:color w:val="FF0000"/>
+          <w:lang w:val="ru-RU"/>
+        </w:rPr>
+        <w:t xml:space="preserve">Все </w:t>
+      </w:r>
+      <w:proofErr w:type="gramStart"/>
+      <w:r>
+        <w:rPr>
+          <w:color w:val="FF0000"/>
+          <w:lang w:val="ru-RU"/>
+        </w:rPr>
+        <w:t>новые  объекты</w:t>
+      </w:r>
+      <w:proofErr w:type="gramEnd"/>
+      <w:r>
+        <w:rPr>
+          <w:color w:val="FF0000"/>
+          <w:lang w:val="ru-RU"/>
+        </w:rPr>
+        <w:t xml:space="preserve"> размещаются в </w:t>
+      </w:r>
+      <w:proofErr w:type="spellStart"/>
+      <w:r>
+        <w:rPr>
+          <w:color w:val="FF0000"/>
+          <w:lang w:val="ru-RU"/>
+        </w:rPr>
+        <w:t>Eden</w:t>
+      </w:r>
+      <w:proofErr w:type="spellEnd"/>
+      <w:r>
+        <w:rPr>
+          <w:color w:val="FF0000"/>
+          <w:lang w:val="ru-RU"/>
+        </w:rPr>
+        <w:t xml:space="preserve"> Space.</w:t>
+      </w:r>
+    </w:p>
+    <w:p>
+      <w:pPr>
+        <w:rPr>
+          <w:color w:val="FF0000"/>
+          <w:lang w:val="ru-RU"/>
+        </w:rPr>
+      </w:pPr>
+    </w:p>
+    <w:p>
+      <w:pPr>
+        <w:rPr>
+          <w:lang w:val="ru-RU"/>
+        </w:rPr>
+      </w:pPr>
+      <w:r>
+        <w:rPr>
+          <w:color w:val="FF0000"/>
+          <w:lang w:val="ru-RU"/>
+        </w:rPr>
+        <w:t xml:space="preserve">При заполнении </w:t>
+      </w:r>
+      <w:proofErr w:type="spellStart"/>
+      <w:r>
+        <w:rPr>
+          <w:color w:val="FF0000"/>
+          <w:lang w:val="ru-RU"/>
+        </w:rPr>
+        <w:t>Еden</w:t>
+      </w:r>
+      <w:proofErr w:type="spellEnd"/>
+      <w:r>
+        <w:rPr>
+          <w:color w:val="FF0000"/>
+          <w:lang w:val="ru-RU"/>
+        </w:rPr>
+        <w:t xml:space="preserve"> </w:t>
+      </w:r>
+      <w:proofErr w:type="spellStart"/>
+      <w:r>
+        <w:rPr>
+          <w:color w:val="FF0000"/>
+          <w:lang w:val="ru-RU"/>
+        </w:rPr>
+        <w:t>space</w:t>
+      </w:r>
+      <w:proofErr w:type="spellEnd"/>
+      <w:r>
+        <w:rPr>
+          <w:color w:val="FF0000"/>
+          <w:lang w:val="ru-RU"/>
+        </w:rPr>
+        <w:t xml:space="preserve"> происходит </w:t>
+      </w:r>
+      <w:proofErr w:type="spellStart"/>
+      <w:r>
+        <w:rPr>
+          <w:color w:val="FF0000"/>
+          <w:lang w:val="ru-RU"/>
+        </w:rPr>
+        <w:t>minor</w:t>
+      </w:r>
+      <w:proofErr w:type="spellEnd"/>
+      <w:r>
+        <w:rPr>
+          <w:color w:val="FF0000"/>
+          <w:lang w:val="ru-RU"/>
+        </w:rPr>
+        <w:t xml:space="preserve"> GC: все "живые" объекты перемещаются в одно из пространств уцелевших объектов (</w:t>
+      </w:r>
+      <w:proofErr w:type="spellStart"/>
+      <w:r>
+        <w:rPr>
+          <w:color w:val="FF0000"/>
+          <w:lang w:val="ru-RU"/>
+        </w:rPr>
+        <w:t>survivor</w:t>
+      </w:r>
+      <w:proofErr w:type="spellEnd"/>
+      <w:r>
+        <w:rPr>
+          <w:color w:val="FF0000"/>
+          <w:lang w:val="ru-RU"/>
+        </w:rPr>
+        <w:t xml:space="preserve"> </w:t>
+      </w:r>
+      <w:proofErr w:type="spellStart"/>
+      <w:r>
+        <w:rPr>
+          <w:color w:val="FF0000"/>
+          <w:lang w:val="ru-RU"/>
+        </w:rPr>
+        <w:t>space</w:t>
+      </w:r>
+      <w:proofErr w:type="spellEnd"/>
+      <w:r>
+        <w:rPr>
+          <w:color w:val="FF0000"/>
+          <w:lang w:val="ru-RU"/>
+        </w:rPr>
+        <w:t>): S0 или S1. Допустим, в нашем случае, все объекты будут перемещены в S0.</w:t>
+      </w:r>
+    </w:p>
+    <w:p>
+      <w:pPr>
+        <w:rPr>
+          <w:lang w:val="ru-RU"/>
+        </w:rPr>
+      </w:pPr>
+    </w:p>
+    <w:p>
+      <w:pPr>
+        <w:rPr>
+          <w:lang w:val="en-US"/>
+        </w:rPr>
+      </w:pPr>
+      <w:r>
+        <w:rPr>
+          <w:lang w:val="en-US"/>
+        </w:rPr>
         <w:t xml:space="preserve">- </w:t>
       </w:r>
       <w:r>
@@ -2591,38 +3654,155 @@
         <w:rPr>
           <w:lang w:val="en-US"/>
         </w:rPr>
-        <w:t xml:space="preserve"> Young Generation</w:t>
-      </w:r>
-    </w:p>
-    <w:p>
-      <w:pPr>
-        <w:rPr>
-          <w:lang w:val="en-US"/>
-        </w:rPr>
-      </w:pPr>
-      <w:r>
-        <w:rPr>
-          <w:lang w:val="en-US"/>
-        </w:rPr>
-        <w:t xml:space="preserve">- </w:t>
-      </w:r>
-      <w:r>
-        <w:t>Расскажите</w:t>
-      </w:r>
-      <w:r>
-        <w:rPr>
-          <w:lang w:val="en-US"/>
+        <w:t xml:space="preserve"> Old (Tenured) Generation</w:t>
+      </w:r>
+    </w:p>
+    <w:p>
+      <w:pPr>
+        <w:rPr>
+          <w:color w:val="FF0000"/>
+          <w:lang w:val="ru-RU"/>
+        </w:rPr>
+      </w:pPr>
+      <w:r>
+        <w:rPr>
+          <w:color w:val="FF0000"/>
+          <w:lang w:val="ru-RU"/>
+        </w:rPr>
+        <w:t xml:space="preserve">В Old </w:t>
+      </w:r>
+      <w:proofErr w:type="spellStart"/>
+      <w:r>
+        <w:rPr>
+          <w:color w:val="FF0000"/>
+          <w:lang w:val="ru-RU"/>
+        </w:rPr>
+        <w:t>generation</w:t>
+      </w:r>
+      <w:proofErr w:type="spellEnd"/>
+      <w:r>
+        <w:rPr>
+          <w:color w:val="FF0000"/>
+          <w:lang w:val="ru-RU"/>
+        </w:rPr>
+        <w:t xml:space="preserve"> располагаются долгоживущие объекты.</w:t>
+      </w:r>
+    </w:p>
+    <w:p>
+      <w:pPr>
+        <w:rPr>
+          <w:color w:val="FF0000"/>
+          <w:lang w:val="ru-RU"/>
+        </w:rPr>
+      </w:pPr>
+    </w:p>
+    <w:p>
+      <w:pPr>
+        <w:rPr>
+          <w:color w:val="FF0000"/>
+          <w:lang w:val="ru-RU"/>
+        </w:rPr>
+      </w:pPr>
+      <w:r>
+        <w:rPr>
+          <w:color w:val="FF0000"/>
+          <w:lang w:val="ru-RU"/>
+        </w:rPr>
+        <w:t xml:space="preserve">Как правило, эта область больше, чем область для </w:t>
+      </w:r>
+      <w:proofErr w:type="spellStart"/>
+      <w:r>
+        <w:rPr>
+          <w:color w:val="FF0000"/>
+          <w:lang w:val="ru-RU"/>
+        </w:rPr>
+        <w:t>young</w:t>
+      </w:r>
+      <w:proofErr w:type="spellEnd"/>
+      <w:r>
+        <w:rPr>
+          <w:color w:val="FF0000"/>
+          <w:lang w:val="ru-RU"/>
         </w:rPr>
         <w:t xml:space="preserve"> </w:t>
       </w:r>
-      <w:r>
-        <w:t>о</w:t>
-      </w:r>
-      <w:r>
-        <w:rPr>
-          <w:lang w:val="en-US"/>
-        </w:rPr>
-        <w:t xml:space="preserve"> Old (Tenured) Generation</w:t>
+      <w:proofErr w:type="spellStart"/>
+      <w:r>
+        <w:rPr>
+          <w:color w:val="FF0000"/>
+          <w:lang w:val="ru-RU"/>
+        </w:rPr>
+        <w:t>generation</w:t>
+      </w:r>
+      <w:proofErr w:type="spellEnd"/>
+      <w:r>
+        <w:rPr>
+          <w:color w:val="FF0000"/>
+          <w:lang w:val="ru-RU"/>
+        </w:rPr>
+        <w:t>.</w:t>
+      </w:r>
+    </w:p>
+    <w:p>
+      <w:pPr>
+        <w:rPr>
+          <w:color w:val="FF0000"/>
+          <w:lang w:val="ru-RU"/>
+        </w:rPr>
+      </w:pPr>
+    </w:p>
+    <w:p>
+      <w:pPr>
+        <w:rPr>
+          <w:color w:val="FF0000"/>
+          <w:lang w:val="ru-RU"/>
+        </w:rPr>
+      </w:pPr>
+      <w:r>
+        <w:rPr>
+          <w:color w:val="FF0000"/>
+          <w:lang w:val="ru-RU"/>
+        </w:rPr>
+        <w:t>При заполнении (или достижении заданного порога) происходит Major GC.</w:t>
+      </w:r>
+    </w:p>
+    <w:p>
+      <w:pPr>
+        <w:rPr>
+          <w:color w:val="FF0000"/>
+          <w:lang w:val="ru-RU"/>
+        </w:rPr>
+      </w:pPr>
+    </w:p>
+    <w:p>
+      <w:pPr>
+        <w:rPr>
+          <w:color w:val="FF0000"/>
+          <w:lang w:val="ru-RU"/>
+        </w:rPr>
+      </w:pPr>
+      <w:r>
+        <w:rPr>
+          <w:color w:val="FF0000"/>
+          <w:lang w:val="ru-RU"/>
+        </w:rPr>
+        <w:t xml:space="preserve">Обычно Major GC выполняются медленнее и реже, чем </w:t>
+      </w:r>
+      <w:proofErr w:type="spellStart"/>
+      <w:r>
+        <w:rPr>
+          <w:color w:val="FF0000"/>
+          <w:lang w:val="ru-RU"/>
+        </w:rPr>
+        <w:t>minor</w:t>
+      </w:r>
+      <w:proofErr w:type="spellEnd"/>
+      <w:r>
+        <w:rPr>
+          <w:color w:val="FF0000"/>
+          <w:lang w:val="ru-RU"/>
+        </w:rPr>
+        <w:t xml:space="preserve"> GC.</w:t>
       </w:r>
     </w:p>
     <w:p>
@@ -2639,6 +3819,245 @@
       </w:r>
     </w:p>
     <w:p>
+      <w:pPr>
+        <w:rPr>
+          <w:color w:val="FF0000"/>
+          <w:lang w:val="ru-RU"/>
+        </w:rPr>
+      </w:pPr>
+      <w:proofErr w:type="spellStart"/>
+      <w:r>
+        <w:rPr>
+          <w:color w:val="FF0000"/>
+          <w:lang w:val="ru-RU"/>
+        </w:rPr>
+        <w:t>PermGen</w:t>
+      </w:r>
+      <w:proofErr w:type="spellEnd"/>
+      <w:r>
+        <w:rPr>
+          <w:color w:val="FF0000"/>
+          <w:lang w:val="ru-RU"/>
+        </w:rPr>
+        <w:t xml:space="preserve"> (</w:t>
+      </w:r>
+      <w:proofErr w:type="spellStart"/>
+      <w:r>
+        <w:rPr>
+          <w:color w:val="FF0000"/>
+          <w:lang w:val="ru-RU"/>
+        </w:rPr>
+        <w:t>Permanent</w:t>
+      </w:r>
+      <w:proofErr w:type="spellEnd"/>
+      <w:r>
+        <w:rPr>
+          <w:color w:val="FF0000"/>
+          <w:lang w:val="ru-RU"/>
+        </w:rPr>
+        <w:t xml:space="preserve"> Generation) — это специальное место в куче, отделенное от основной памяти.</w:t>
+      </w:r>
+    </w:p>
+    <w:p>
+      <w:pPr>
+        <w:rPr>
+          <w:color w:val="FF0000"/>
+          <w:lang w:val="ru-RU"/>
+        </w:rPr>
+      </w:pPr>
+    </w:p>
+    <w:p>
+      <w:pPr>
+        <w:rPr>
+          <w:color w:val="FF0000"/>
+          <w:lang w:val="ru-RU"/>
+        </w:rPr>
+      </w:pPr>
+      <w:r>
+        <w:rPr>
+          <w:color w:val="FF0000"/>
+          <w:lang w:val="ru-RU"/>
+        </w:rPr>
+        <w:t xml:space="preserve">В </w:t>
+      </w:r>
+      <w:proofErr w:type="spellStart"/>
+      <w:r>
+        <w:rPr>
+          <w:color w:val="FF0000"/>
+          <w:lang w:val="ru-RU"/>
+        </w:rPr>
+        <w:t>PermGen</w:t>
+      </w:r>
+      <w:proofErr w:type="spellEnd"/>
+      <w:r>
+        <w:rPr>
+          <w:color w:val="FF0000"/>
+          <w:lang w:val="ru-RU"/>
+        </w:rPr>
+        <w:t xml:space="preserve"> виртуальная машина хранит метаданные загруженных классов. Также здесь находятся всё статическое содержимое приложения, переменные примитивных типов и ссылки на статические объекты.</w:t>
+      </w:r>
+    </w:p>
+    <w:p>
+      <w:pPr>
+        <w:rPr>
+          <w:color w:val="FF0000"/>
+          <w:lang w:val="ru-RU"/>
+        </w:rPr>
+      </w:pPr>
+      <w:r>
+        <w:rPr>
+          <w:color w:val="FF0000"/>
+          <w:lang w:val="ru-RU"/>
+        </w:rPr>
+        <w:t xml:space="preserve">Более того </w:t>
+      </w:r>
+      <w:proofErr w:type="spellStart"/>
+      <w:r>
+        <w:rPr>
+          <w:color w:val="FF0000"/>
+          <w:lang w:val="ru-RU"/>
+        </w:rPr>
+        <w:t>PermGen</w:t>
+      </w:r>
+      <w:proofErr w:type="spellEnd"/>
+      <w:r>
+        <w:rPr>
+          <w:color w:val="FF0000"/>
+          <w:lang w:val="ru-RU"/>
+        </w:rPr>
+        <w:t xml:space="preserve"> хранит данные о </w:t>
+      </w:r>
+      <w:proofErr w:type="spellStart"/>
+      <w:r>
+        <w:rPr>
+          <w:color w:val="FF0000"/>
+          <w:lang w:val="ru-RU"/>
+        </w:rPr>
+        <w:t>байткоде</w:t>
+      </w:r>
+      <w:proofErr w:type="spellEnd"/>
+      <w:r>
+        <w:rPr>
+          <w:color w:val="FF0000"/>
+          <w:lang w:val="ru-RU"/>
+        </w:rPr>
+        <w:t xml:space="preserve"> и JIT информацию. До Java 7 пул строк также являлся частью </w:t>
+      </w:r>
+      <w:proofErr w:type="spellStart"/>
+      <w:r>
+        <w:rPr>
+          <w:color w:val="FF0000"/>
+          <w:lang w:val="ru-RU"/>
+        </w:rPr>
+        <w:t>PermGen</w:t>
+      </w:r>
+      <w:proofErr w:type="spellEnd"/>
+      <w:r>
+        <w:rPr>
+          <w:color w:val="FF0000"/>
+          <w:lang w:val="ru-RU"/>
+        </w:rPr>
+        <w:t>.</w:t>
+      </w:r>
+    </w:p>
+    <w:p>
+      <w:pPr>
+        <w:rPr>
+          <w:color w:val="FF0000"/>
+          <w:lang w:val="ru-RU"/>
+        </w:rPr>
+      </w:pPr>
+      <w:r>
+        <w:rPr>
+          <w:color w:val="FF0000"/>
+          <w:lang w:val="ru-RU"/>
+        </w:rPr>
+        <w:t>По умолчанию, максимальный размер этой области памяти для 32-х битной JVM равен 64 Мб, а для 64-х битной версии — 82 Мб. Однако, вы можете изменять эти значения, используя следующие параметры JVM:</w:t>
+      </w:r>
+    </w:p>
+    <w:p>
+      <w:pPr>
+        <w:rPr>
+          <w:color w:val="FF0000"/>
+          <w:lang w:val="ru-RU"/>
+        </w:rPr>
+      </w:pPr>
+      <w:r>
+        <w:rPr>
+          <w:color w:val="FF0000"/>
+          <w:lang w:val="ru-RU"/>
+        </w:rPr>
+        <w:t>-</w:t>
+      </w:r>
+      <w:proofErr w:type="spellStart"/>
+      <w:proofErr w:type="gramStart"/>
+      <w:r>
+        <w:rPr>
+          <w:color w:val="FF0000"/>
+          <w:lang w:val="ru-RU"/>
+        </w:rPr>
+        <w:t>XX:PermSize</w:t>
+      </w:r>
+      <w:proofErr w:type="spellEnd"/>
+      <w:proofErr w:type="gramEnd"/>
+      <w:r>
+        <w:rPr>
+          <w:color w:val="FF0000"/>
+          <w:lang w:val="ru-RU"/>
+        </w:rPr>
+        <w:t xml:space="preserve">=[размер] для установки минимального размера </w:t>
+      </w:r>
+      <w:proofErr w:type="spellStart"/>
+      <w:r>
+        <w:rPr>
+          <w:color w:val="FF0000"/>
+          <w:lang w:val="ru-RU"/>
+        </w:rPr>
+        <w:t>PermGen</w:t>
+      </w:r>
+      <w:proofErr w:type="spellEnd"/>
+      <w:r>
+        <w:rPr>
+          <w:color w:val="FF0000"/>
+          <w:lang w:val="ru-RU"/>
+        </w:rPr>
+        <w:t xml:space="preserve"> области</w:t>
+      </w:r>
+    </w:p>
+    <w:p>
+      <w:pPr>
+        <w:rPr>
+          <w:color w:val="FF0000"/>
+          <w:lang w:val="ru-RU"/>
+        </w:rPr>
+      </w:pPr>
+      <w:r>
+        <w:rPr>
+          <w:color w:val="FF0000"/>
+          <w:lang w:val="ru-RU"/>
+        </w:rPr>
+        <w:t>-</w:t>
+      </w:r>
+      <w:proofErr w:type="spellStart"/>
+      <w:proofErr w:type="gramStart"/>
+      <w:r>
+        <w:rPr>
+          <w:color w:val="FF0000"/>
+          <w:lang w:val="ru-RU"/>
+        </w:rPr>
+        <w:t>XX:MaxPermSize</w:t>
+      </w:r>
+      <w:proofErr w:type="spellEnd"/>
+      <w:proofErr w:type="gramEnd"/>
+      <w:r>
+        <w:rPr>
+          <w:color w:val="FF0000"/>
+          <w:lang w:val="ru-RU"/>
+        </w:rPr>
+        <w:t>=[размер] для установки максимального размера</w:t>
+      </w:r>
+    </w:p>
+    <w:p>
       <w:r>
         <w:t xml:space="preserve">- Какие существуют ключи для настроек </w:t>
       </w:r>
@@ -2652,6 +4071,214 @@
       </w:r>
     </w:p>
     <w:p>
+      <w:pPr>
+        <w:rPr>
+          <w:color w:val="FF0000"/>
+          <w:lang w:val="en-US"/>
+        </w:rPr>
+      </w:pPr>
+      <w:r>
+        <w:rPr>
+          <w:color w:val="FF0000"/>
+          <w:lang w:val="en-US"/>
+        </w:rPr>
+        <w:t>-</w:t>
+      </w:r>
+      <w:proofErr w:type="spellStart"/>
+      <w:r>
+        <w:rPr>
+          <w:color w:val="FF0000"/>
+          <w:lang w:val="en-US"/>
+        </w:rPr>
+        <w:t>Xmxsize</w:t>
+      </w:r>
+      <w:proofErr w:type="spellEnd"/>
+      <w:r>
+        <w:rPr>
+          <w:color w:val="FF0000"/>
+          <w:lang w:val="en-US"/>
+        </w:rPr>
+        <w:t xml:space="preserve"> (Maximum heap size) ...</w:t>
+      </w:r>
+    </w:p>
+    <w:p>
+      <w:pPr>
+        <w:rPr>
+          <w:color w:val="FF0000"/>
+          <w:lang w:val="en-US"/>
+        </w:rPr>
+      </w:pPr>
+      <w:r>
+        <w:rPr>
+          <w:color w:val="FF0000"/>
+          <w:lang w:val="en-US"/>
+        </w:rPr>
+        <w:t>-</w:t>
+      </w:r>
+      <w:proofErr w:type="spellStart"/>
+      <w:r>
+        <w:rPr>
+          <w:color w:val="FF0000"/>
+          <w:lang w:val="en-US"/>
+        </w:rPr>
+        <w:t>Xmssize</w:t>
+      </w:r>
+      <w:proofErr w:type="spellEnd"/>
+      <w:r>
+        <w:rPr>
+          <w:color w:val="FF0000"/>
+          <w:lang w:val="en-US"/>
+        </w:rPr>
+        <w:t xml:space="preserve"> (Minimum heap size) ...</w:t>
+      </w:r>
+    </w:p>
+    <w:p>
+      <w:pPr>
+        <w:rPr>
+          <w:color w:val="FF0000"/>
+          <w:lang w:val="en-US"/>
+        </w:rPr>
+      </w:pPr>
+      <w:r>
+        <w:rPr>
+          <w:color w:val="FF0000"/>
+          <w:lang w:val="en-US"/>
+        </w:rPr>
+        <w:t>-</w:t>
+      </w:r>
+      <w:proofErr w:type="spellStart"/>
+      <w:proofErr w:type="gramStart"/>
+      <w:r>
+        <w:rPr>
+          <w:color w:val="FF0000"/>
+          <w:lang w:val="en-US"/>
+        </w:rPr>
+        <w:t>XX:NewSize</w:t>
+      </w:r>
+      <w:proofErr w:type="spellEnd"/>
+      <w:proofErr w:type="gramEnd"/>
+      <w:r>
+        <w:rPr>
+          <w:color w:val="FF0000"/>
+          <w:lang w:val="en-US"/>
+        </w:rPr>
+        <w:t>=size (Young generation heap size) ...</w:t>
+      </w:r>
+    </w:p>
+    <w:p>
+      <w:pPr>
+        <w:rPr>
+          <w:color w:val="FF0000"/>
+          <w:lang w:val="en-US"/>
+        </w:rPr>
+      </w:pPr>
+      <w:r>
+        <w:rPr>
+          <w:color w:val="FF0000"/>
+          <w:lang w:val="en-US"/>
+        </w:rPr>
+        <w:t>-</w:t>
+      </w:r>
+      <w:proofErr w:type="spellStart"/>
+      <w:proofErr w:type="gramStart"/>
+      <w:r>
+        <w:rPr>
+          <w:color w:val="FF0000"/>
+          <w:lang w:val="en-US"/>
+        </w:rPr>
+        <w:t>XX:MaxNewSize</w:t>
+      </w:r>
+      <w:proofErr w:type="spellEnd"/>
+      <w:proofErr w:type="gramEnd"/>
+      <w:r>
+        <w:rPr>
+          <w:color w:val="FF0000"/>
+          <w:lang w:val="en-US"/>
+        </w:rPr>
+        <w:t>=size (Young generation max heap size) ...</w:t>
+      </w:r>
+    </w:p>
+    <w:p>
+      <w:pPr>
+        <w:rPr>
+          <w:color w:val="FF0000"/>
+          <w:lang w:val="en-US"/>
+        </w:rPr>
+      </w:pPr>
+      <w:r>
+        <w:rPr>
+          <w:color w:val="FF0000"/>
+          <w:lang w:val="en-US"/>
+        </w:rPr>
+        <w:t>-</w:t>
+      </w:r>
+      <w:proofErr w:type="gramStart"/>
+      <w:r>
+        <w:rPr>
+          <w:color w:val="FF0000"/>
+          <w:lang w:val="en-US"/>
+        </w:rPr>
+        <w:t>XX:+</w:t>
+      </w:r>
+      <w:proofErr w:type="spellStart"/>
+      <w:proofErr w:type="gramEnd"/>
+      <w:r>
+        <w:rPr>
+          <w:color w:val="FF0000"/>
+          <w:lang w:val="en-US"/>
+        </w:rPr>
+        <w:t>PrintGCDetails</w:t>
+      </w:r>
+      <w:proofErr w:type="spellEnd"/>
+      <w:r>
+        <w:rPr>
+          <w:color w:val="FF0000"/>
+          <w:lang w:val="en-US"/>
+        </w:rPr>
+        <w:t xml:space="preserve"> (Print GC details messages) ...</w:t>
+      </w:r>
+    </w:p>
+    <w:p>
+      <w:pPr>
+        <w:rPr>
+          <w:color w:val="FF0000"/>
+          <w:lang w:val="en-US"/>
+        </w:rPr>
+      </w:pPr>
+      <w:r>
+        <w:rPr>
+          <w:color w:val="FF0000"/>
+          <w:lang w:val="en-US"/>
+        </w:rPr>
+        <w:t>-</w:t>
+      </w:r>
+      <w:proofErr w:type="gramStart"/>
+      <w:r>
+        <w:rPr>
+          <w:color w:val="FF0000"/>
+          <w:lang w:val="en-US"/>
+        </w:rPr>
+        <w:t>XX:+</w:t>
+      </w:r>
+      <w:proofErr w:type="spellStart"/>
+      <w:proofErr w:type="gramEnd"/>
+      <w:r>
+        <w:rPr>
+          <w:color w:val="FF0000"/>
+          <w:lang w:val="en-US"/>
+        </w:rPr>
+        <w:t>PrintGCDateStamps</w:t>
+      </w:r>
+      <w:proofErr w:type="spellEnd"/>
+      <w:r>
+        <w:rPr>
+          <w:color w:val="FF0000"/>
+          <w:lang w:val="en-US"/>
+        </w:rPr>
+        <w:t xml:space="preserve"> (Print GC details messages)</w:t>
+      </w:r>
+    </w:p>
+    <w:p>
       <w:r>
         <w:t xml:space="preserve">- Что такое </w:t>
       </w:r>
@@ -2662,6 +4289,100 @@
       <w:proofErr w:type="spellEnd"/>
       <w:r>
         <w:t>?</w:t>
+      </w:r>
+    </w:p>
+    <w:p>
+      <w:pPr>
+        <w:rPr>
+          <w:color w:val="FF0000"/>
+          <w:lang w:val="ru-RU"/>
+        </w:rPr>
+      </w:pPr>
+      <w:r>
+        <w:rPr>
+          <w:color w:val="FF0000"/>
+          <w:lang w:val="ru-RU"/>
+        </w:rPr>
+        <w:t xml:space="preserve">Oracle </w:t>
+      </w:r>
+      <w:proofErr w:type="spellStart"/>
+      <w:r>
+        <w:rPr>
+          <w:color w:val="FF0000"/>
+          <w:lang w:val="ru-RU"/>
+        </w:rPr>
+        <w:t>GraalVM</w:t>
+      </w:r>
+      <w:proofErr w:type="spellEnd"/>
+      <w:r>
+        <w:rPr>
+          <w:color w:val="FF0000"/>
+          <w:lang w:val="ru-RU"/>
+        </w:rPr>
+        <w:t xml:space="preserve"> — это высокопроизводительный комплект разработчика JDK, который может ускорить работу Java и приложений на базе JVM с помощью альтернативного компилятора </w:t>
+      </w:r>
+      <w:proofErr w:type="spellStart"/>
+      <w:r>
+        <w:rPr>
+          <w:color w:val="FF0000"/>
+          <w:lang w:val="ru-RU"/>
+        </w:rPr>
+        <w:t>just-in-time</w:t>
+      </w:r>
+      <w:proofErr w:type="spellEnd"/>
+      <w:r>
+        <w:rPr>
+          <w:color w:val="FF0000"/>
+          <w:lang w:val="ru-RU"/>
+        </w:rPr>
+        <w:t xml:space="preserve"> (JIT). </w:t>
+      </w:r>
+      <w:proofErr w:type="spellStart"/>
+      <w:r>
+        <w:rPr>
+          <w:color w:val="FF0000"/>
+          <w:lang w:val="ru-RU"/>
+        </w:rPr>
+        <w:t>GraalVM</w:t>
+      </w:r>
+      <w:proofErr w:type="spellEnd"/>
+      <w:r>
+        <w:rPr>
+          <w:color w:val="FF0000"/>
+          <w:lang w:val="ru-RU"/>
+        </w:rPr>
+        <w:t xml:space="preserve"> Enterprise снижает задержки приложений, </w:t>
+      </w:r>
+      <w:r>
+        <w:rPr>
+          <w:color w:val="FF0000"/>
+          <w:lang w:val="ru-RU"/>
+        </w:rPr>
+        <w:lastRenderedPageBreak/>
+        <w:t>повышает пиковую пропускную способность за счет сокращения времени сборки мусора и обеспечивает круглосуточную поддержку Oracle.</w:t>
+      </w:r>
+    </w:p>
+    <w:p>
+      <w:pPr>
+        <w:rPr>
+          <w:color w:val="FF0000"/>
+          <w:lang w:val="ru-RU"/>
+        </w:rPr>
+      </w:pPr>
+    </w:p>
+    <w:p>
+      <w:pPr>
+        <w:rPr>
+          <w:color w:val="FF0000"/>
+          <w:lang w:val="ru-RU"/>
+        </w:rPr>
+      </w:pPr>
+      <w:r>
+        <w:rPr>
+          <w:color w:val="FF0000"/>
+          <w:lang w:val="ru-RU"/>
+        </w:rPr>
+        <w:t>Также предлагается утилита нативных образов, выполняющая АОТ-компиляцию байтового кода Java и генерирующая нативные исполняемые файлы для некоторых приложений, которые выполняются почти мгновенно и используют очень мало ресурсов памяти.</w:t>
       </w:r>
     </w:p>
     <w:p>
@@ -2678,6 +4399,127 @@
     </w:sectPr>
   </w:body>
 </w:document>
+</file>
+
+<file path=word/numbering.xml><?xml version="1.0" encoding="utf-8"?>
+<w:numbering xmlns:wpc="http://schemas.microsoft.com/office/word/2010/wordprocessingCanvas" xmlns:cx="http://schemas.microsoft.com/office/drawing/2014/chartex" xmlns:cx1="http://schemas.microsoft.com/office/drawing/2015/9/8/chartex" xmlns:cx2="http://schemas.microsoft.com/office/drawing/2015/10/21/chartex" xmlns:cx3="http://schemas.microsoft.com/office/drawing/2016/5/9/chartex" xmlns:cx4="http://schemas.microsoft.com/office/drawing/2016/5/10/chartex" xmlns:cx5="http://schemas.microsoft.com/office/drawing/2016/5/11/chartex" xmlns:cx6="http://schemas.microsoft.com/office/drawing/2016/5/12/chartex" xmlns:cx7="http://schemas.microsoft.com/office/drawing/2016/5/13/chartex" xmlns:cx8="http://schemas.microsoft.com/office/drawing/2016/5/14/chartex" xmlns:mc="http://schemas.openxmlformats.org/markup-compatibility/2006" xmlns:aink="http://schemas.microsoft.com/office/drawing/2016/ink" xmlns:am3d="http://schemas.microsoft.com/office/drawing/2017/model3d" xmlns:o="urn:schemas-microsoft-com:office:office" xmlns:oel="http://schemas.microsoft.com/office/2019/extlst" xmlns:r="http://schemas.openxmlformats.org/officeDocument/2006/relationships" xmlns:m="http://schemas.openxmlformats.org/officeDocument/2006/math" xmlns:v="urn:schemas-microsoft-com:vml" xmlns:wp14="http://schemas.microsoft.com/office/word/2010/wordprocessingDrawing" xmlns:wp="http://schemas.openxmlformats.org/drawingml/2006/wordprocessingDrawing" xmlns:w10="urn:schemas-microsoft-com:office:word" xmlns:w="http://schemas.openxmlformats.org/wordprocessingml/2006/main" xmlns:w14="http://schemas.microsoft.com/office/word/2010/wordml" xmlns:w15="http://schemas.microsoft.com/office/word/2012/wordml" xmlns:w16cex="http://schemas.microsoft.com/office/word/2018/wordml/cex" xmlns:w16cid="http://schemas.microsoft.com/office/word/2016/wordml/cid" xmlns:w16="http://schemas.microsoft.com/office/word/2018/wordml" xmlns:w16sdtdh="http://schemas.microsoft.com/office/word/2020/wordml/sdtdatahash" xmlns:w16se="http://schemas.microsoft.com/office/word/2015/wordml/symex" xmlns:wpg="http://schemas.microsoft.com/office/word/2010/wordprocessingGroup" xmlns:wpi="http://schemas.microsoft.com/office/word/2010/wordprocessingInk" xmlns:wne="http://schemas.microsoft.com/office/word/2006/wordml" xmlns:wps="http://schemas.microsoft.com/office/word/2010/wordprocessingShape" mc:Ignorable="w14 w15 w16se w16cid w16 w16cex w16sdtdh wp14">
+  <w:abstractNum w:abstractNumId="0" w15:restartNumberingAfterBreak="0">
+    <w:nsid w:val="35FB1D5A"/>
+    <w:multiLevelType w:val="multilevel"/>
+    <w:tmpl w:val="76F4DCEE"/>
+    <w:lvl w:ilvl="0">
+      <w:start w:val="1"/>
+      <w:numFmt w:val="decimal"/>
+      <w:lvlText w:val="%1."/>
+      <w:lvlJc w:val="left"/>
+      <w:pPr>
+        <w:tabs>
+          <w:tab w:val="num" w:pos="720"/>
+        </w:tabs>
+        <w:ind w:left="720" w:hanging="360"/>
+      </w:pPr>
+    </w:lvl>
+    <w:lvl w:ilvl="1" w:tentative="1">
+      <w:start w:val="1"/>
+      <w:numFmt w:val="decimal"/>
+      <w:lvlText w:val="%2."/>
+      <w:lvlJc w:val="left"/>
+      <w:pPr>
+        <w:tabs>
+          <w:tab w:val="num" w:pos="1440"/>
+        </w:tabs>
+        <w:ind w:left="1440" w:hanging="360"/>
+      </w:pPr>
+    </w:lvl>
+    <w:lvl w:ilvl="2" w:tentative="1">
+      <w:start w:val="1"/>
+      <w:numFmt w:val="decimal"/>
+      <w:lvlText w:val="%3."/>
+      <w:lvlJc w:val="left"/>
+      <w:pPr>
+        <w:tabs>
+          <w:tab w:val="num" w:pos="2160"/>
+        </w:tabs>
+        <w:ind w:left="2160" w:hanging="360"/>
+      </w:pPr>
+    </w:lvl>
+    <w:lvl w:ilvl="3" w:tentative="1">
+      <w:start w:val="1"/>
+      <w:numFmt w:val="decimal"/>
+      <w:lvlText w:val="%4."/>
+      <w:lvlJc w:val="left"/>
+      <w:pPr>
+        <w:tabs>
+          <w:tab w:val="num" w:pos="2880"/>
+        </w:tabs>
+        <w:ind w:left="2880" w:hanging="360"/>
+      </w:pPr>
+    </w:lvl>
+    <w:lvl w:ilvl="4" w:tentative="1">
+      <w:start w:val="1"/>
+      <w:numFmt w:val="decimal"/>
+      <w:lvlText w:val="%5."/>
+      <w:lvlJc w:val="left"/>
+      <w:pPr>
+        <w:tabs>
+          <w:tab w:val="num" w:pos="3600"/>
+        </w:tabs>
+        <w:ind w:left="3600" w:hanging="360"/>
+      </w:pPr>
+    </w:lvl>
+    <w:lvl w:ilvl="5" w:tentative="1">
+      <w:start w:val="1"/>
+      <w:numFmt w:val="decimal"/>
+      <w:lvlText w:val="%6."/>
+      <w:lvlJc w:val="left"/>
+      <w:pPr>
+        <w:tabs>
+          <w:tab w:val="num" w:pos="4320"/>
+        </w:tabs>
+        <w:ind w:left="4320" w:hanging="360"/>
+      </w:pPr>
+    </w:lvl>
+    <w:lvl w:ilvl="6" w:tentative="1">
+      <w:start w:val="1"/>
+      <w:numFmt w:val="decimal"/>
+      <w:lvlText w:val="%7."/>
+      <w:lvlJc w:val="left"/>
+      <w:pPr>
+        <w:tabs>
+          <w:tab w:val="num" w:pos="5040"/>
+        </w:tabs>
+        <w:ind w:left="5040" w:hanging="360"/>
+      </w:pPr>
+    </w:lvl>
+    <w:lvl w:ilvl="7" w:tentative="1">
+      <w:start w:val="1"/>
+      <w:numFmt w:val="decimal"/>
+      <w:lvlText w:val="%8."/>
+      <w:lvlJc w:val="left"/>
+      <w:pPr>
+        <w:tabs>
+          <w:tab w:val="num" w:pos="5760"/>
+        </w:tabs>
+        <w:ind w:left="5760" w:hanging="360"/>
+      </w:pPr>
+    </w:lvl>
+    <w:lvl w:ilvl="8" w:tentative="1">
+      <w:start w:val="1"/>
+      <w:numFmt w:val="decimal"/>
+      <w:lvlText w:val="%9."/>
+      <w:lvlJc w:val="left"/>
+      <w:pPr>
+        <w:tabs>
+          <w:tab w:val="num" w:pos="6480"/>
+        </w:tabs>
+        <w:ind w:left="6480" w:hanging="360"/>
+      </w:pPr>
+    </w:lvl>
+  </w:abstractNum>
+  <w:num w:numId="1" w16cid:durableId="445583164">
+    <w:abstractNumId w:val="0"/>
+  </w:num>
+</w:numbering>
 </file>
 
 <file path=word/styles.xml><?xml version="1.0" encoding="utf-8"?>

</xml_diff>